<commit_message>
order of execution added
</commit_message>
<xml_diff>
--- a/11. Aggregate Functions.docx
+++ b/11. Aggregate Functions.docx
@@ -277,15 +277,7 @@
           <w:sz w:val="32"/>
           <w:szCs w:val="32"/>
         </w:rPr>
-        <w:t xml:space="preserve">-- </w:t>
-      </w:r>
-      <w:r>
-        <w:rPr>
-          <w:rFonts w:cstheme="minorHAnsi"/>
-          <w:sz w:val="32"/>
-          <w:szCs w:val="32"/>
-        </w:rPr>
-        <w:t xml:space="preserve">Unlike </w:t>
+        <w:t xml:space="preserve">-- Unlike </w:t>
       </w:r>
       <w:r>
         <w:rPr>
@@ -422,6 +414,15 @@
           <w:u w:val="single"/>
         </w:rPr>
       </w:pPr>
+      <w:r>
+        <w:rPr>
+          <w:rFonts w:cstheme="minorHAnsi"/>
+          <w:sz w:val="40"/>
+          <w:szCs w:val="40"/>
+          <w:u w:val="single"/>
+        </w:rPr>
+        <w:t xml:space="preserve">3. </w:t>
+      </w:r>
       <w:r>
         <w:rPr>
           <w:rFonts w:cstheme="minorHAnsi"/>
@@ -677,6 +678,66 @@
         </w:rPr>
         <w:t>employee_id) FROM dev_schema.employee;</w:t>
       </w:r>
+    </w:p>
+    <w:p>
+      <w:pPr>
+        <w:rPr>
+          <w:rFonts w:cstheme="minorHAnsi"/>
+          <w:sz w:val="24"/>
+          <w:szCs w:val="24"/>
+        </w:rPr>
+      </w:pPr>
+    </w:p>
+    <w:p>
+      <w:pPr>
+        <w:jc w:val="center"/>
+        <w:rPr>
+          <w:rFonts w:cstheme="minorHAnsi"/>
+          <w:sz w:val="40"/>
+          <w:szCs w:val="40"/>
+          <w:u w:val="single"/>
+        </w:rPr>
+      </w:pPr>
+      <w:r>
+        <w:rPr>
+          <w:rFonts w:cstheme="minorHAnsi"/>
+          <w:sz w:val="40"/>
+          <w:szCs w:val="40"/>
+          <w:u w:val="single"/>
+        </w:rPr>
+        <w:t xml:space="preserve">4. </w:t>
+      </w:r>
+      <w:proofErr w:type="gramStart"/>
+      <w:r>
+        <w:rPr>
+          <w:rFonts w:cstheme="minorHAnsi"/>
+          <w:sz w:val="40"/>
+          <w:szCs w:val="40"/>
+          <w:u w:val="single"/>
+        </w:rPr>
+        <w:t>AVG(</w:t>
+      </w:r>
+      <w:proofErr w:type="gramEnd"/>
+      <w:r>
+        <w:rPr>
+          <w:rFonts w:cstheme="minorHAnsi"/>
+          <w:sz w:val="40"/>
+          <w:szCs w:val="40"/>
+          <w:u w:val="single"/>
+        </w:rPr>
+        <w:t>)</w:t>
+      </w:r>
+    </w:p>
+    <w:p>
+      <w:pPr>
+        <w:jc w:val="center"/>
+        <w:rPr>
+          <w:rFonts w:cstheme="minorHAnsi"/>
+          <w:sz w:val="40"/>
+          <w:szCs w:val="40"/>
+          <w:u w:val="single"/>
+        </w:rPr>
+      </w:pPr>
     </w:p>
     <w:sectPr>
       <w:pgSz w:w="11906" w:h="16838"/>

</xml_diff>